<commit_message>
feat (UX) rapport / wireframes
</commit_message>
<xml_diff>
--- a/doc/UX/Rapport-UX.docx
+++ b/doc/UX/Rapport-UX.docx
@@ -3,6 +3,24 @@
 <w:document xmlns:wpc="http://schemas.microsoft.com/office/word/2010/wordprocessingCanvas" xmlns:cx="http://schemas.microsoft.com/office/drawing/2014/chartex" xmlns:cx1="http://schemas.microsoft.com/office/drawing/2015/9/8/chartex" xmlns:cx2="http://schemas.microsoft.com/office/drawing/2015/10/21/chartex" xmlns:cx3="http://schemas.microsoft.com/office/drawing/2016/5/9/chartex" xmlns:cx4="http://schemas.microsoft.com/office/drawing/2016/5/10/chartex" xmlns:cx5="http://schemas.microsoft.com/office/drawing/2016/5/11/chartex" xmlns:cx6="http://schemas.microsoft.com/office/drawing/2016/5/12/chartex" xmlns:cx7="http://schemas.microsoft.com/office/drawing/2016/5/13/chartex" xmlns:cx8="http://schemas.microsoft.com/office/drawing/2016/5/14/chartex" xmlns:mc="http://schemas.openxmlformats.org/markup-compatibility/2006" xmlns:aink="http://schemas.microsoft.com/office/drawing/2016/ink" xmlns:am3d="http://schemas.microsoft.com/office/drawing/2017/model3d" xmlns:o="urn:schemas-microsoft-com:office:office" xmlns:oel="http://schemas.microsoft.com/office/2019/extlst" xmlns:r="http://schemas.openxmlformats.org/officeDocument/2006/relationships" xmlns:m="http://schemas.openxmlformats.org/officeDocument/2006/math" xmlns:v="urn:schemas-microsoft-com:vml" xmlns:wp14="http://schemas.microsoft.com/office/word/2010/wordprocessingDrawing" xmlns:wp="http://schemas.openxmlformats.org/drawingml/2006/wordprocessingDrawing" xmlns:w10="urn:schemas-microsoft-com:office:word" xmlns:w="http://schemas.openxmlformats.org/wordprocessingml/2006/main" xmlns:w14="http://schemas.microsoft.com/office/word/2010/wordml" xmlns:w15="http://schemas.microsoft.com/office/word/2012/wordml" xmlns:w16cex="http://schemas.microsoft.com/office/word/2018/wordml/cex" xmlns:w16cid="http://schemas.microsoft.com/office/word/2016/wordml/cid" xmlns:w16="http://schemas.microsoft.com/office/word/2018/wordml" xmlns:w16sdtdh="http://schemas.microsoft.com/office/word/2020/wordml/sdtdatahash" xmlns:w16se="http://schemas.microsoft.com/office/word/2015/wordml/symex" xmlns:wpg="http://schemas.microsoft.com/office/word/2010/wordprocessingGroup" xmlns:wpi="http://schemas.microsoft.com/office/word/2010/wordprocessingInk" xmlns:wne="http://schemas.microsoft.com/office/word/2006/wordml" xmlns:wps="http://schemas.microsoft.com/office/word/2010/wordprocessingShape" mc:Ignorable="w14 w15 w16se w16cid w16 w16cex w16sdtdh wp14">
   <w:body>
     <w:p>
+      <w:pPr>
+        <w:jc w:val="center"/>
+        <w:rPr>
+          <w:sz w:val="32"/>
+          <w:szCs w:val="32"/>
+        </w:rPr>
+      </w:pPr>
+      <w:r>
+        <w:rPr>
+          <w:sz w:val="32"/>
+          <w:szCs w:val="32"/>
+        </w:rPr>
+        <w:t>Projet UX 322</w:t>
+      </w:r>
+    </w:p>
+    <w:p/>
+    <w:p/>
+    <w:p>
       <w:r>
         <w:t>Création des personnas :</w:t>
       </w:r>
@@ -21,10 +39,22 @@
         <w:t>constaté</w:t>
       </w:r>
       <w:r>
-        <w:t xml:space="preserve"> que la tranche d’âge qui passe le plus de temps sur les jeux vidéo est les celle entre 10 et 14 ans. </w:t>
-      </w:r>
-      <w:r>
-        <w:t>La première persona</w:t>
+        <w:t xml:space="preserve"> que la tranche d’âge qui passe le plus de temps sur les jeux vidéo est celle entre 10 et 14 ans. </w:t>
+      </w:r>
+      <w:r>
+        <w:t>L</w:t>
+      </w:r>
+      <w:r>
+        <w:t>e</w:t>
+      </w:r>
+      <w:r>
+        <w:t xml:space="preserve"> premi</w:t>
+      </w:r>
+      <w:r>
+        <w:t>er</w:t>
+      </w:r>
+      <w:r>
+        <w:t xml:space="preserve"> persona</w:t>
       </w:r>
       <w:r>
         <w:t xml:space="preserve"> que je vais crées aura donc 13 ans.</w:t>
@@ -32,11 +62,26 @@
     </w:p>
     <w:p>
       <w:r>
-        <w:t>Pour mon deuxième persona, j’ai choisis une femme de 27 ans pour couvrir une large tranche d’âge.</w:t>
-      </w:r>
-    </w:p>
-    <w:p>
-      <w:r>
+        <w:t xml:space="preserve">Pour </w:t>
+      </w:r>
+      <w:r>
+        <w:t>ma deuxième persona</w:t>
+      </w:r>
+      <w:r>
+        <w:t xml:space="preserve">, j’ai </w:t>
+      </w:r>
+      <w:r>
+        <w:t>choisi</w:t>
+      </w:r>
+      <w:r>
+        <w:t xml:space="preserve"> une femme de 27 ans pour couvrir une large tranche d’âge.</w:t>
+      </w:r>
+    </w:p>
+    <w:p>
+      <w:r>
+        <w:rPr>
+          <w:noProof/>
+        </w:rPr>
         <w:drawing>
           <wp:inline distT="0" distB="0" distL="0" distR="0" wp14:anchorId="70628FBE" wp14:editId="7245C814">
             <wp:extent cx="5760720" cy="3722370"/>
@@ -53,7 +98,7 @@
                     <pic:cNvPicPr/>
                   </pic:nvPicPr>
                   <pic:blipFill>
-                    <a:blip r:embed="rId4"/>
+                    <a:blip r:embed="rId6"/>
                     <a:stretch>
                       <a:fillRect/>
                     </a:stretch>
@@ -75,7 +120,7 @@
       </w:r>
     </w:p>
     <w:p>
-      <w:hyperlink r:id="rId5" w:history="1">
+      <w:hyperlink r:id="rId7" w:history="1">
         <w:r>
           <w:rPr>
             <w:rStyle w:val="Lienhypertexte"/>
@@ -85,7 +130,126 @@
       </w:hyperlink>
     </w:p>
     <w:p/>
-    <w:p/>
+    <w:p>
+      <w:r>
+        <w:t xml:space="preserve">J’ai choisi l’âge de ces deux persona pour pouvoir couvrir </w:t>
+      </w:r>
+      <w:r>
+        <w:t>la tranche d’âge ou les proportions de  joueurs sont les plus élevé.</w:t>
+      </w:r>
+    </w:p>
+    <w:p/>
+    <w:p/>
+    <w:p/>
+    <w:p/>
+    <w:p/>
+    <w:p/>
+    <w:p/>
+    <w:p>
+      <w:r>
+        <w:t>Persona 1 :</w:t>
+      </w:r>
+    </w:p>
+    <w:p/>
+    <w:p>
+      <w:r>
+        <w:drawing>
+          <wp:inline distT="0" distB="0" distL="0" distR="0" wp14:anchorId="5014633D" wp14:editId="7F23C58A">
+            <wp:extent cx="4887570" cy="3467953"/>
+            <wp:effectExtent l="19050" t="19050" r="27940" b="18415"/>
+            <wp:docPr id="2" name="Image 2"/>
+            <wp:cNvGraphicFramePr>
+              <a:graphicFrameLocks xmlns:a="http://schemas.openxmlformats.org/drawingml/2006/main" noChangeAspect="1"/>
+            </wp:cNvGraphicFramePr>
+            <a:graphic xmlns:a="http://schemas.openxmlformats.org/drawingml/2006/main">
+              <a:graphicData uri="http://schemas.openxmlformats.org/drawingml/2006/picture">
+                <pic:pic xmlns:pic="http://schemas.openxmlformats.org/drawingml/2006/picture">
+                  <pic:nvPicPr>
+                    <pic:cNvPr id="1" name=""/>
+                    <pic:cNvPicPr/>
+                  </pic:nvPicPr>
+                  <pic:blipFill>
+                    <a:blip r:embed="rId8"/>
+                    <a:stretch>
+                      <a:fillRect/>
+                    </a:stretch>
+                  </pic:blipFill>
+                  <pic:spPr>
+                    <a:xfrm>
+                      <a:off x="0" y="0"/>
+                      <a:ext cx="4989452" cy="3540243"/>
+                    </a:xfrm>
+                    <a:prstGeom prst="rect">
+                      <a:avLst/>
+                    </a:prstGeom>
+                    <a:ln>
+                      <a:solidFill>
+                        <a:schemeClr val="bg1">
+                          <a:lumMod val="85000"/>
+                        </a:schemeClr>
+                      </a:solidFill>
+                    </a:ln>
+                  </pic:spPr>
+                </pic:pic>
+              </a:graphicData>
+            </a:graphic>
+          </wp:inline>
+        </w:drawing>
+      </w:r>
+    </w:p>
+    <w:p/>
+    <w:p>
+      <w:r>
+        <w:t xml:space="preserve">Persona 2 : </w:t>
+      </w:r>
+    </w:p>
+    <w:p/>
+    <w:p>
+      <w:r>
+        <w:drawing>
+          <wp:inline distT="0" distB="0" distL="0" distR="0" wp14:anchorId="2117EF08" wp14:editId="6A564840">
+            <wp:extent cx="4928000" cy="3502072"/>
+            <wp:effectExtent l="19050" t="19050" r="25400" b="22225"/>
+            <wp:docPr id="3" name="Image 3"/>
+            <wp:cNvGraphicFramePr>
+              <a:graphicFrameLocks xmlns:a="http://schemas.openxmlformats.org/drawingml/2006/main" noChangeAspect="1"/>
+            </wp:cNvGraphicFramePr>
+            <a:graphic xmlns:a="http://schemas.openxmlformats.org/drawingml/2006/main">
+              <a:graphicData uri="http://schemas.openxmlformats.org/drawingml/2006/picture">
+                <pic:pic xmlns:pic="http://schemas.openxmlformats.org/drawingml/2006/picture">
+                  <pic:nvPicPr>
+                    <pic:cNvPr id="1" name=""/>
+                    <pic:cNvPicPr/>
+                  </pic:nvPicPr>
+                  <pic:blipFill>
+                    <a:blip r:embed="rId9"/>
+                    <a:stretch>
+                      <a:fillRect/>
+                    </a:stretch>
+                  </pic:blipFill>
+                  <pic:spPr>
+                    <a:xfrm>
+                      <a:off x="0" y="0"/>
+                      <a:ext cx="5022895" cy="3569509"/>
+                    </a:xfrm>
+                    <a:prstGeom prst="rect">
+                      <a:avLst/>
+                    </a:prstGeom>
+                    <a:ln>
+                      <a:solidFill>
+                        <a:schemeClr val="bg1">
+                          <a:lumMod val="85000"/>
+                        </a:schemeClr>
+                      </a:solidFill>
+                    </a:ln>
+                  </pic:spPr>
+                </pic:pic>
+              </a:graphicData>
+            </a:graphic>
+          </wp:inline>
+        </w:drawing>
+      </w:r>
+    </w:p>
     <w:sectPr>
       <w:pgSz w:w="11906" w:h="16838"/>
       <w:pgMar w:top="1417" w:right="1417" w:bottom="1417" w:left="1417" w:header="708" w:footer="708" w:gutter="0"/>
@@ -94,6 +258,56 @@
     </w:sectPr>
   </w:body>
 </w:document>
+</file>
+
+<file path=word/endnotes.xml><?xml version="1.0" encoding="utf-8"?>
+<w:endnotes xmlns:wpc="http://schemas.microsoft.com/office/word/2010/wordprocessingCanvas" xmlns:cx="http://schemas.microsoft.com/office/drawing/2014/chartex" xmlns:cx1="http://schemas.microsoft.com/office/drawing/2015/9/8/chartex" xmlns:cx2="http://schemas.microsoft.com/office/drawing/2015/10/21/chartex" xmlns:cx3="http://schemas.microsoft.com/office/drawing/2016/5/9/chartex" xmlns:cx4="http://schemas.microsoft.com/office/drawing/2016/5/10/chartex" xmlns:cx5="http://schemas.microsoft.com/office/drawing/2016/5/11/chartex" xmlns:cx6="http://schemas.microsoft.com/office/drawing/2016/5/12/chartex" xmlns:cx7="http://schemas.microsoft.com/office/drawing/2016/5/13/chartex" xmlns:cx8="http://schemas.microsoft.com/office/drawing/2016/5/14/chartex" xmlns:mc="http://schemas.openxmlformats.org/markup-compatibility/2006" xmlns:aink="http://schemas.microsoft.com/office/drawing/2016/ink" xmlns:am3d="http://schemas.microsoft.com/office/drawing/2017/model3d" xmlns:o="urn:schemas-microsoft-com:office:office" xmlns:oel="http://schemas.microsoft.com/office/2019/extlst" xmlns:r="http://schemas.openxmlformats.org/officeDocument/2006/relationships" xmlns:m="http://schemas.openxmlformats.org/officeDocument/2006/math" xmlns:v="urn:schemas-microsoft-com:vml" xmlns:wp14="http://schemas.microsoft.com/office/word/2010/wordprocessingDrawing" xmlns:wp="http://schemas.openxmlformats.org/drawingml/2006/wordprocessingDrawing" xmlns:w10="urn:schemas-microsoft-com:office:word" xmlns:w="http://schemas.openxmlformats.org/wordprocessingml/2006/main" xmlns:w14="http://schemas.microsoft.com/office/word/2010/wordml" xmlns:w15="http://schemas.microsoft.com/office/word/2012/wordml" xmlns:w16cex="http://schemas.microsoft.com/office/word/2018/wordml/cex" xmlns:w16cid="http://schemas.microsoft.com/office/word/2016/wordml/cid" xmlns:w16="http://schemas.microsoft.com/office/word/2018/wordml" xmlns:w16sdtdh="http://schemas.microsoft.com/office/word/2020/wordml/sdtdatahash" xmlns:w16se="http://schemas.microsoft.com/office/word/2015/wordml/symex" xmlns:wpg="http://schemas.microsoft.com/office/word/2010/wordprocessingGroup" xmlns:wpi="http://schemas.microsoft.com/office/word/2010/wordprocessingInk" xmlns:wne="http://schemas.microsoft.com/office/word/2006/wordml" xmlns:wps="http://schemas.microsoft.com/office/word/2010/wordprocessingShape" mc:Ignorable="w14 w15 w16se w16cid w16 w16cex w16sdtdh wp14">
+  <w:endnote w:type="separator" w:id="-1">
+    <w:p>
+      <w:pPr>
+        <w:spacing w:after="0" w:line="240" w:lineRule="auto"/>
+      </w:pPr>
+      <w:r>
+        <w:separator/>
+      </w:r>
+    </w:p>
+  </w:endnote>
+  <w:endnote w:type="continuationSeparator" w:id="0">
+    <w:p>
+      <w:pPr>
+        <w:spacing w:after="0" w:line="240" w:lineRule="auto"/>
+      </w:pPr>
+      <w:r>
+        <w:continuationSeparator/>
+      </w:r>
+    </w:p>
+  </w:endnote>
+</w:endnotes>
+</file>
+
+<file path=word/footnotes.xml><?xml version="1.0" encoding="utf-8"?>
+<w:footnotes xmlns:wpc="http://schemas.microsoft.com/office/word/2010/wordprocessingCanvas" xmlns:cx="http://schemas.microsoft.com/office/drawing/2014/chartex" xmlns:cx1="http://schemas.microsoft.com/office/drawing/2015/9/8/chartex" xmlns:cx2="http://schemas.microsoft.com/office/drawing/2015/10/21/chartex" xmlns:cx3="http://schemas.microsoft.com/office/drawing/2016/5/9/chartex" xmlns:cx4="http://schemas.microsoft.com/office/drawing/2016/5/10/chartex" xmlns:cx5="http://schemas.microsoft.com/office/drawing/2016/5/11/chartex" xmlns:cx6="http://schemas.microsoft.com/office/drawing/2016/5/12/chartex" xmlns:cx7="http://schemas.microsoft.com/office/drawing/2016/5/13/chartex" xmlns:cx8="http://schemas.microsoft.com/office/drawing/2016/5/14/chartex" xmlns:mc="http://schemas.openxmlformats.org/markup-compatibility/2006" xmlns:aink="http://schemas.microsoft.com/office/drawing/2016/ink" xmlns:am3d="http://schemas.microsoft.com/office/drawing/2017/model3d" xmlns:o="urn:schemas-microsoft-com:office:office" xmlns:oel="http://schemas.microsoft.com/office/2019/extlst" xmlns:r="http://schemas.openxmlformats.org/officeDocument/2006/relationships" xmlns:m="http://schemas.openxmlformats.org/officeDocument/2006/math" xmlns:v="urn:schemas-microsoft-com:vml" xmlns:wp14="http://schemas.microsoft.com/office/word/2010/wordprocessingDrawing" xmlns:wp="http://schemas.openxmlformats.org/drawingml/2006/wordprocessingDrawing" xmlns:w10="urn:schemas-microsoft-com:office:word" xmlns:w="http://schemas.openxmlformats.org/wordprocessingml/2006/main" xmlns:w14="http://schemas.microsoft.com/office/word/2010/wordml" xmlns:w15="http://schemas.microsoft.com/office/word/2012/wordml" xmlns:w16cex="http://schemas.microsoft.com/office/word/2018/wordml/cex" xmlns:w16cid="http://schemas.microsoft.com/office/word/2016/wordml/cid" xmlns:w16="http://schemas.microsoft.com/office/word/2018/wordml" xmlns:w16sdtdh="http://schemas.microsoft.com/office/word/2020/wordml/sdtdatahash" xmlns:w16se="http://schemas.microsoft.com/office/word/2015/wordml/symex" xmlns:wpg="http://schemas.microsoft.com/office/word/2010/wordprocessingGroup" xmlns:wpi="http://schemas.microsoft.com/office/word/2010/wordprocessingInk" xmlns:wne="http://schemas.microsoft.com/office/word/2006/wordml" xmlns:wps="http://schemas.microsoft.com/office/word/2010/wordprocessingShape" mc:Ignorable="w14 w15 w16se w16cid w16 w16cex w16sdtdh wp14">
+  <w:footnote w:type="separator" w:id="-1">
+    <w:p>
+      <w:pPr>
+        <w:spacing w:after="0" w:line="240" w:lineRule="auto"/>
+      </w:pPr>
+      <w:r>
+        <w:separator/>
+      </w:r>
+    </w:p>
+  </w:footnote>
+  <w:footnote w:type="continuationSeparator" w:id="0">
+    <w:p>
+      <w:pPr>
+        <w:spacing w:after="0" w:line="240" w:lineRule="auto"/>
+      </w:pPr>
+      <w:r>
+        <w:continuationSeparator/>
+      </w:r>
+    </w:p>
+  </w:footnote>
+</w:footnotes>
 </file>
 
 <file path=word/styles.xml><?xml version="1.0" encoding="utf-8"?>
@@ -536,6 +750,50 @@
       <w:u w:val="single"/>
     </w:rPr>
   </w:style>
+  <w:style w:type="paragraph" w:styleId="En-tte">
+    <w:name w:val="header"/>
+    <w:basedOn w:val="Normal"/>
+    <w:link w:val="En-tteCar"/>
+    <w:uiPriority w:val="99"/>
+    <w:unhideWhenUsed/>
+    <w:rsid w:val="00226825"/>
+    <w:pPr>
+      <w:tabs>
+        <w:tab w:val="center" w:pos="4536"/>
+        <w:tab w:val="right" w:pos="9072"/>
+      </w:tabs>
+      <w:spacing w:after="0" w:line="240" w:lineRule="auto"/>
+    </w:pPr>
+  </w:style>
+  <w:style w:type="character" w:customStyle="1" w:styleId="En-tteCar">
+    <w:name w:val="En-tête Car"/>
+    <w:basedOn w:val="Policepardfaut"/>
+    <w:link w:val="En-tte"/>
+    <w:uiPriority w:val="99"/>
+    <w:rsid w:val="00226825"/>
+  </w:style>
+  <w:style w:type="paragraph" w:styleId="Pieddepage">
+    <w:name w:val="footer"/>
+    <w:basedOn w:val="Normal"/>
+    <w:link w:val="PieddepageCar"/>
+    <w:uiPriority w:val="99"/>
+    <w:unhideWhenUsed/>
+    <w:rsid w:val="00226825"/>
+    <w:pPr>
+      <w:tabs>
+        <w:tab w:val="center" w:pos="4536"/>
+        <w:tab w:val="right" w:pos="9072"/>
+      </w:tabs>
+      <w:spacing w:after="0" w:line="240" w:lineRule="auto"/>
+    </w:pPr>
+  </w:style>
+  <w:style w:type="character" w:customStyle="1" w:styleId="PieddepageCar">
+    <w:name w:val="Pied de page Car"/>
+    <w:basedOn w:val="Policepardfaut"/>
+    <w:link w:val="Pieddepage"/>
+    <w:uiPriority w:val="99"/>
+    <w:rsid w:val="00226825"/>
+  </w:style>
 </w:styles>
 </file>
 

</xml_diff>